<commit_message>
Installation on empty computer was tested.
</commit_message>
<xml_diff>
--- a/Documents/InstallationGuide.docx
+++ b/Documents/InstallationGuide.docx
@@ -1154,6 +1154,95 @@
         </w:numPr>
       </w:pPr>
       <w:r>
+        <w:t>Open SQL Management Studio login into database using SQL authentication with credentials that you will use connecting to service. Launch listed below operations and ensure that they are correctly executed:</w:t>
+      </w:r>
+    </w:p>
+    <w:p>
+      <w:pPr>
+        <w:pStyle w:val="ListParagraph"/>
+        <w:numPr>
+          <w:ilvl w:val="1"/>
+          <w:numId w:val="5"/>
+        </w:numPr>
+      </w:pPr>
+      <w:r>
+        <w:t>Read some data from any table,</w:t>
+      </w:r>
+    </w:p>
+    <w:p>
+      <w:pPr>
+        <w:pStyle w:val="ListParagraph"/>
+        <w:numPr>
+          <w:ilvl w:val="1"/>
+          <w:numId w:val="5"/>
+        </w:numPr>
+      </w:pPr>
+      <w:r>
+        <w:t>Backup database,</w:t>
+      </w:r>
+    </w:p>
+    <w:p>
+      <w:pPr>
+        <w:pStyle w:val="ListParagraph"/>
+        <w:numPr>
+          <w:ilvl w:val="1"/>
+          <w:numId w:val="5"/>
+        </w:numPr>
+      </w:pPr>
+      <w:r>
+        <w:t>Restore database from just created backup to another database,</w:t>
+      </w:r>
+    </w:p>
+    <w:p>
+      <w:pPr>
+        <w:pStyle w:val="ListParagraph"/>
+        <w:numPr>
+          <w:ilvl w:val="1"/>
+          <w:numId w:val="5"/>
+        </w:numPr>
+      </w:pPr>
+      <w:r>
+        <w:t>Launch command</w:t>
+      </w:r>
+    </w:p>
+    <w:p>
+      <w:pPr>
+        <w:ind w:left="2160"/>
+      </w:pPr>
+      <w:proofErr w:type="gramStart"/>
+      <w:r>
+        <w:t xml:space="preserve">Exec  </w:t>
+      </w:r>
+      <w:proofErr w:type="spellStart"/>
+      <w:r>
+        <w:t>usp</w:t>
+      </w:r>
+      <w:proofErr w:type="gramEnd"/>
+      <w:r>
+        <w:t>_KillUsers</w:t>
+      </w:r>
+      <w:proofErr w:type="spellEnd"/>
+      <w:r>
+        <w:t xml:space="preserve"> CFC</w:t>
+      </w:r>
+    </w:p>
+    <w:p>
+      <w:pPr>
+        <w:ind w:left="1440"/>
+      </w:pPr>
+      <w:r>
+        <w:t>You can get message “Cannot use KILL to kill your own process. This is normal position, not error .</w:t>
+      </w:r>
+    </w:p>
+    <w:p>
+      <w:pPr>
+        <w:pStyle w:val="ListParagraph"/>
+        <w:numPr>
+          <w:ilvl w:val="0"/>
+          <w:numId w:val="5"/>
+        </w:numPr>
+      </w:pPr>
+      <w:r>
         <w:t>Installation is ready, connect to the</w:t>
       </w:r>
     </w:p>
@@ -1407,6 +1496,400 @@
         <w:t xml:space="preserve"> if you do need this configuration and have all tools for its working.</w:t>
       </w:r>
     </w:p>
+    <w:p/>
+    <w:p>
+      <w:pPr>
+        <w:pStyle w:val="Heading1"/>
+      </w:pPr>
+      <w:r>
+        <w:t>Problems and Solutions</w:t>
+      </w:r>
+    </w:p>
+    <w:p>
+      <w:pPr>
+        <w:pStyle w:val="Heading3"/>
+      </w:pPr>
+      <w:r>
+        <w:t xml:space="preserve">Application displayed message “Failed to access IIS </w:t>
+      </w:r>
+      <w:proofErr w:type="spellStart"/>
+      <w:r>
+        <w:t>metabase</w:t>
+      </w:r>
+      <w:proofErr w:type="spellEnd"/>
+      <w:r>
+        <w:t>.”</w:t>
+      </w:r>
+    </w:p>
+    <w:p>
+      <w:r>
+        <w:t>This message you can get if IIS was installed later than ASP.NET:</w:t>
+      </w:r>
+    </w:p>
+    <w:p>
+      <w:pPr>
+        <w:pStyle w:val="ListParagraph"/>
+        <w:numPr>
+          <w:ilvl w:val="0"/>
+          <w:numId w:val="13"/>
+        </w:numPr>
+      </w:pPr>
+      <w:r>
+        <w:t xml:space="preserve">Launch command prompt and go to directory  </w:t>
+      </w:r>
+    </w:p>
+    <w:p>
+      <w:pPr>
+        <w:ind w:left="750"/>
+      </w:pPr>
+      <w:r>
+        <w:t>$</w:t>
+      </w:r>
+      <w:proofErr w:type="spellStart"/>
+      <w:r>
+        <w:t>WinDir</w:t>
+      </w:r>
+      <w:proofErr w:type="spellEnd"/>
+      <w:r>
+        <w:t>\Microsoft.NET\Framework\v4.0.30319</w:t>
+      </w:r>
+    </w:p>
+    <w:p>
+      <w:pPr>
+        <w:ind w:left="750"/>
+      </w:pPr>
+      <w:r>
+        <w:t>(</w:t>
+      </w:r>
+      <w:proofErr w:type="gramStart"/>
+      <w:r>
+        <w:t>version</w:t>
+      </w:r>
+      <w:proofErr w:type="gramEnd"/>
+      <w:r>
+        <w:t xml:space="preserve"> number may be different – use latest one).</w:t>
+      </w:r>
+    </w:p>
+    <w:p>
+      <w:pPr>
+        <w:pStyle w:val="ListParagraph"/>
+        <w:numPr>
+          <w:ilvl w:val="0"/>
+          <w:numId w:val="13"/>
+        </w:numPr>
+      </w:pPr>
+      <w:r>
+        <w:t>Open Internet Information Services management console, right click on “Default Web Site”, select “Properties”</w:t>
+      </w:r>
+      <w:r>
+        <w:t xml:space="preserve">, </w:t>
+      </w:r>
+      <w:r>
+        <w:t>open “Directory Security”</w:t>
+      </w:r>
+      <w:r>
+        <w:t xml:space="preserve"> tab and click on “Edit” button:</w:t>
+      </w:r>
+    </w:p>
+    <w:p>
+      <w:pPr>
+        <w:ind w:left="720"/>
+      </w:pPr>
+      <w:r>
+        <w:rPr>
+          <w:noProof/>
+        </w:rPr>
+        <w:lastRenderedPageBreak/>
+        <w:drawing>
+          <wp:inline distT="0" distB="0" distL="0" distR="0">
+            <wp:extent cx="4381500" cy="4362450"/>
+            <wp:effectExtent l="19050" t="0" r="0" b="0"/>
+            <wp:docPr id="4" name="Picture 3" descr="Fig_19.JPG"/>
+            <wp:cNvGraphicFramePr>
+              <a:graphicFrameLocks xmlns:a="http://schemas.openxmlformats.org/drawingml/2006/main" noChangeAspect="1"/>
+            </wp:cNvGraphicFramePr>
+            <a:graphic xmlns:a="http://schemas.openxmlformats.org/drawingml/2006/main">
+              <a:graphicData uri="http://schemas.openxmlformats.org/drawingml/2006/picture">
+                <pic:pic xmlns:pic="http://schemas.openxmlformats.org/drawingml/2006/picture">
+                  <pic:nvPicPr>
+                    <pic:cNvPr id="0" name="Fig_19.JPG"/>
+                    <pic:cNvPicPr/>
+                  </pic:nvPicPr>
+                  <pic:blipFill>
+                    <a:blip r:embed="rId21" cstate="print"/>
+                    <a:stretch>
+                      <a:fillRect/>
+                    </a:stretch>
+                  </pic:blipFill>
+                  <pic:spPr>
+                    <a:xfrm>
+                      <a:off x="0" y="0"/>
+                      <a:ext cx="4381500" cy="4362450"/>
+                    </a:xfrm>
+                    <a:prstGeom prst="rect">
+                      <a:avLst/>
+                    </a:prstGeom>
+                  </pic:spPr>
+                </pic:pic>
+              </a:graphicData>
+            </a:graphic>
+          </wp:inline>
+        </w:drawing>
+      </w:r>
+    </w:p>
+    <w:p>
+      <w:pPr>
+        <w:ind w:left="720"/>
+      </w:pPr>
+      <w:r>
+        <w:t>Copy User name to clipboard.</w:t>
+      </w:r>
+    </w:p>
+    <w:p>
+      <w:pPr>
+        <w:pStyle w:val="ListParagraph"/>
+        <w:numPr>
+          <w:ilvl w:val="0"/>
+          <w:numId w:val="13"/>
+        </w:numPr>
+      </w:pPr>
+      <w:r>
+        <w:t>Back to command prompt ant launch 2 commands:</w:t>
+      </w:r>
+    </w:p>
+    <w:p>
+      <w:pPr>
+        <w:spacing w:after="0"/>
+        <w:ind w:left="720"/>
+      </w:pPr>
+      <w:proofErr w:type="spellStart"/>
+      <w:r>
+        <w:t>aspnet_</w:t>
+      </w:r>
+      <w:proofErr w:type="gramStart"/>
+      <w:r>
+        <w:t>regiis</w:t>
+      </w:r>
+      <w:proofErr w:type="spellEnd"/>
+      <w:r>
+        <w:t xml:space="preserve">  -</w:t>
+      </w:r>
+      <w:proofErr w:type="spellStart"/>
+      <w:proofErr w:type="gramEnd"/>
+      <w:r>
+        <w:t>ga</w:t>
+      </w:r>
+      <w:proofErr w:type="spellEnd"/>
+      <w:r>
+        <w:t xml:space="preserve">  </w:t>
+      </w:r>
+      <w:proofErr w:type="spellStart"/>
+      <w:r>
+        <w:t>userNameFromClipboard</w:t>
+      </w:r>
+      <w:proofErr w:type="spellEnd"/>
+    </w:p>
+    <w:p>
+      <w:pPr>
+        <w:ind w:left="720"/>
+      </w:pPr>
+      <w:proofErr w:type="spellStart"/>
+      <w:r>
+        <w:t>aspnet_</w:t>
+      </w:r>
+      <w:proofErr w:type="gramStart"/>
+      <w:r>
+        <w:t>regiis</w:t>
+      </w:r>
+      <w:proofErr w:type="spellEnd"/>
+      <w:r>
+        <w:t xml:space="preserve">  -</w:t>
+      </w:r>
+      <w:proofErr w:type="spellStart"/>
+      <w:r>
+        <w:t>i</w:t>
+      </w:r>
+      <w:proofErr w:type="spellEnd"/>
+      <w:proofErr w:type="gramEnd"/>
+    </w:p>
+    <w:p/>
+    <w:p>
+      <w:pPr>
+        <w:pStyle w:val="Heading3"/>
+      </w:pPr>
+      <w:r>
+        <w:t>SQL server … contains no available databases</w:t>
+      </w:r>
+    </w:p>
+    <w:p>
+      <w:r>
+        <w:t>Login to SQL server with SQL Server Management Studio and verify all CFC_ … databases. I got this message when after initial installation (not with my service) left CFC database in single user’s mode. If you got the same problem then:</w:t>
+      </w:r>
+    </w:p>
+    <w:p>
+      <w:pPr>
+        <w:pStyle w:val="ListParagraph"/>
+        <w:numPr>
+          <w:ilvl w:val="0"/>
+          <w:numId w:val="14"/>
+        </w:numPr>
+      </w:pPr>
+      <w:r>
+        <w:t>Right click on database, select properties and expand “Options”,</w:t>
+      </w:r>
+    </w:p>
+    <w:p>
+      <w:pPr>
+        <w:pStyle w:val="ListParagraph"/>
+        <w:numPr>
+          <w:ilvl w:val="0"/>
+          <w:numId w:val="14"/>
+        </w:numPr>
+      </w:pPr>
+      <w:r>
+        <w:t>Scroll down list to very bottom and change “Restrict Access” from SINGLE_USER to MULTI_USER.</w:t>
+      </w:r>
+    </w:p>
+    <w:p>
+      <w:pPr>
+        <w:pStyle w:val="Heading3"/>
+      </w:pPr>
+      <w:r>
+        <w:t xml:space="preserve">MSDTC on server ‘…’ unavailable </w:t>
+      </w:r>
+    </w:p>
+    <w:p>
+      <w:pPr>
+        <w:pStyle w:val="ListParagraph"/>
+        <w:numPr>
+          <w:ilvl w:val="0"/>
+          <w:numId w:val="15"/>
+        </w:numPr>
+      </w:pPr>
+      <w:r>
+        <w:t>Open Services management console:</w:t>
+      </w:r>
+    </w:p>
+    <w:p>
+      <w:pPr>
+        <w:ind w:left="1440"/>
+      </w:pPr>
+      <w:r>
+        <w:lastRenderedPageBreak/>
+        <w:t>Start/</w:t>
+      </w:r>
+      <w:proofErr w:type="spellStart"/>
+      <w:r>
+        <w:t>ControlPanel</w:t>
+      </w:r>
+      <w:proofErr w:type="spellEnd"/>
+      <w:r>
+        <w:t>/Administrative Tools/ Services</w:t>
+      </w:r>
+    </w:p>
+    <w:p>
+      <w:pPr>
+        <w:pStyle w:val="ListParagraph"/>
+        <w:numPr>
+          <w:ilvl w:val="0"/>
+          <w:numId w:val="15"/>
+        </w:numPr>
+      </w:pPr>
+      <w:r>
+        <w:t>Start D</w:t>
+      </w:r>
+      <w:r>
+        <w:t xml:space="preserve">istributed Transaction Coordinator and make </w:t>
+      </w:r>
+      <w:r>
+        <w:t xml:space="preserve">its </w:t>
+      </w:r>
+      <w:r>
+        <w:t>Startup Type automatic.</w:t>
+      </w:r>
+    </w:p>
+    <w:p/>
+    <w:p>
+      <w:pPr>
+        <w:pStyle w:val="Heading3"/>
+      </w:pPr>
+      <w:r>
+        <w:t>Button “Create table” does not work</w:t>
+      </w:r>
+    </w:p>
+    <w:p>
+      <w:r>
+        <w:t>After clicking on this button t</w:t>
+      </w:r>
+      <w:r>
+        <w:t>he service creates ne</w:t>
+      </w:r>
+      <w:r>
+        <w:t xml:space="preserve">w table with one column if database has no table with name defined in field “Table name”. The service shows content of existing table switching page into “Edit” mode if table with supplied name is already created. It looks like “Create table” does not work if you clicked the </w:t>
+      </w:r>
+      <w:r>
+        <w:t>button after clicking</w:t>
+      </w:r>
+      <w:r>
+        <w:t xml:space="preserve"> “Edit table” button (browser redisplays the same table that you were editing).</w:t>
+      </w:r>
+    </w:p>
+    <w:p>
+      <w:r>
+        <w:t>Enter unique name into the “Table name” text box and click on “Create table” again – table with single row will be created.</w:t>
+      </w:r>
+    </w:p>
+    <w:p/>
+    <w:p>
+      <w:pPr>
+        <w:pStyle w:val="Heading3"/>
+      </w:pPr>
+      <w:r>
+        <w:t>Messages about switching to single user mode and restoring normal state aren’t visible</w:t>
+      </w:r>
+    </w:p>
+    <w:p>
+      <w:pPr>
+        <w:pStyle w:val="ListParagraph"/>
+        <w:numPr>
+          <w:ilvl w:val="0"/>
+          <w:numId w:val="16"/>
+        </w:numPr>
+      </w:pPr>
+      <w:r>
+        <w:t>Open Services management console:</w:t>
+      </w:r>
+    </w:p>
+    <w:p>
+      <w:pPr>
+        <w:ind w:left="1440"/>
+      </w:pPr>
+      <w:r>
+        <w:t>Start/</w:t>
+      </w:r>
+      <w:proofErr w:type="spellStart"/>
+      <w:r>
+        <w:t>ControlPanel</w:t>
+      </w:r>
+      <w:proofErr w:type="spellEnd"/>
+      <w:r>
+        <w:t>/Administrative Tools/ Services</w:t>
+      </w:r>
+    </w:p>
+    <w:p>
+      <w:pPr>
+        <w:pStyle w:val="ListParagraph"/>
+        <w:numPr>
+          <w:ilvl w:val="0"/>
+          <w:numId w:val="16"/>
+        </w:numPr>
+      </w:pPr>
+      <w:r>
+        <w:t>Start Messenger and make its Startup Type automatic.</w:t>
+      </w:r>
+    </w:p>
+    <w:p/>
+    <w:p/>
     <w:sectPr>
       <w:pgSz w:w="12240" w:h="15840"/>
       <w:pgMar w:top="1440" w:right="1440" w:bottom="1440" w:left="1440" w:header="720" w:footer="720" w:gutter="0"/>
@@ -1508,7 +1991,7 @@
   <w:abstractNum w:abstractNumId="1">
     <w:nsid w:val="20801441"/>
     <w:multiLevelType w:val="hybridMultilevel"/>
-    <w:tmpl w:val="F9E6761E"/>
+    <w:tmpl w:val="026EAB2C"/>
     <w:lvl w:ilvl="0" w:tplc="0409000F">
       <w:start w:val="1"/>
       <w:numFmt w:val="decimal"/>
@@ -1592,6 +2075,92 @@
     </w:lvl>
   </w:abstractNum>
   <w:abstractNum w:abstractNumId="2">
+    <w:nsid w:val="224F6684"/>
+    <w:multiLevelType w:val="hybridMultilevel"/>
+    <w:tmpl w:val="2F927EC6"/>
+    <w:lvl w:ilvl="0" w:tplc="0409000F">
+      <w:start w:val="1"/>
+      <w:numFmt w:val="decimal"/>
+      <w:lvlText w:val="%1."/>
+      <w:lvlJc w:val="left"/>
+      <w:pPr>
+        <w:ind w:left="720" w:hanging="360"/>
+      </w:pPr>
+    </w:lvl>
+    <w:lvl w:ilvl="1" w:tplc="04090019">
+      <w:start w:val="1"/>
+      <w:numFmt w:val="lowerLetter"/>
+      <w:lvlText w:val="%2."/>
+      <w:lvlJc w:val="left"/>
+      <w:pPr>
+        <w:ind w:left="1440" w:hanging="360"/>
+      </w:pPr>
+    </w:lvl>
+    <w:lvl w:ilvl="2" w:tplc="0409001B" w:tentative="1">
+      <w:start w:val="1"/>
+      <w:numFmt w:val="lowerRoman"/>
+      <w:lvlText w:val="%3."/>
+      <w:lvlJc w:val="right"/>
+      <w:pPr>
+        <w:ind w:left="2160" w:hanging="180"/>
+      </w:pPr>
+    </w:lvl>
+    <w:lvl w:ilvl="3" w:tplc="0409000F" w:tentative="1">
+      <w:start w:val="1"/>
+      <w:numFmt w:val="decimal"/>
+      <w:lvlText w:val="%4."/>
+      <w:lvlJc w:val="left"/>
+      <w:pPr>
+        <w:ind w:left="2880" w:hanging="360"/>
+      </w:pPr>
+    </w:lvl>
+    <w:lvl w:ilvl="4" w:tplc="04090019" w:tentative="1">
+      <w:start w:val="1"/>
+      <w:numFmt w:val="lowerLetter"/>
+      <w:lvlText w:val="%5."/>
+      <w:lvlJc w:val="left"/>
+      <w:pPr>
+        <w:ind w:left="3600" w:hanging="360"/>
+      </w:pPr>
+    </w:lvl>
+    <w:lvl w:ilvl="5" w:tplc="0409001B" w:tentative="1">
+      <w:start w:val="1"/>
+      <w:numFmt w:val="lowerRoman"/>
+      <w:lvlText w:val="%6."/>
+      <w:lvlJc w:val="right"/>
+      <w:pPr>
+        <w:ind w:left="4320" w:hanging="180"/>
+      </w:pPr>
+    </w:lvl>
+    <w:lvl w:ilvl="6" w:tplc="0409000F" w:tentative="1">
+      <w:start w:val="1"/>
+      <w:numFmt w:val="decimal"/>
+      <w:lvlText w:val="%7."/>
+      <w:lvlJc w:val="left"/>
+      <w:pPr>
+        <w:ind w:left="5040" w:hanging="360"/>
+      </w:pPr>
+    </w:lvl>
+    <w:lvl w:ilvl="7" w:tplc="04090019" w:tentative="1">
+      <w:start w:val="1"/>
+      <w:numFmt w:val="lowerLetter"/>
+      <w:lvlText w:val="%8."/>
+      <w:lvlJc w:val="left"/>
+      <w:pPr>
+        <w:ind w:left="5760" w:hanging="360"/>
+      </w:pPr>
+    </w:lvl>
+    <w:lvl w:ilvl="8" w:tplc="0409001B" w:tentative="1">
+      <w:start w:val="1"/>
+      <w:numFmt w:val="lowerRoman"/>
+      <w:lvlText w:val="%9."/>
+      <w:lvlJc w:val="right"/>
+      <w:pPr>
+        <w:ind w:left="6480" w:hanging="180"/>
+      </w:pPr>
+    </w:lvl>
+  </w:abstractNum>
+  <w:abstractNum w:abstractNumId="3">
     <w:nsid w:val="26AD61EE"/>
     <w:multiLevelType w:val="hybridMultilevel"/>
     <w:tmpl w:val="690EA7BC"/>
@@ -1677,7 +2246,7 @@
       </w:pPr>
     </w:lvl>
   </w:abstractNum>
-  <w:abstractNum w:abstractNumId="3">
+  <w:abstractNum w:abstractNumId="4">
     <w:nsid w:val="3946781E"/>
     <w:multiLevelType w:val="hybridMultilevel"/>
     <w:tmpl w:val="DE74BA4A"/>
@@ -1763,7 +2332,7 @@
       </w:pPr>
     </w:lvl>
   </w:abstractNum>
-  <w:abstractNum w:abstractNumId="4">
+  <w:abstractNum w:abstractNumId="5">
     <w:nsid w:val="3F9B6777"/>
     <w:multiLevelType w:val="hybridMultilevel"/>
     <w:tmpl w:val="22324136"/>
@@ -1849,7 +2418,7 @@
       </w:pPr>
     </w:lvl>
   </w:abstractNum>
-  <w:abstractNum w:abstractNumId="5">
+  <w:abstractNum w:abstractNumId="6">
     <w:nsid w:val="436B338B"/>
     <w:multiLevelType w:val="hybridMultilevel"/>
     <w:tmpl w:val="3434085E"/>
@@ -1935,7 +2504,7 @@
       </w:pPr>
     </w:lvl>
   </w:abstractNum>
-  <w:abstractNum w:abstractNumId="6">
+  <w:abstractNum w:abstractNumId="7">
     <w:nsid w:val="4BD3245C"/>
     <w:multiLevelType w:val="hybridMultilevel"/>
     <w:tmpl w:val="47FC15AC"/>
@@ -2048,7 +2617,93 @@
       </w:rPr>
     </w:lvl>
   </w:abstractNum>
-  <w:abstractNum w:abstractNumId="7">
+  <w:abstractNum w:abstractNumId="8">
+    <w:nsid w:val="4D1F5721"/>
+    <w:multiLevelType w:val="hybridMultilevel"/>
+    <w:tmpl w:val="DCCACBD8"/>
+    <w:lvl w:ilvl="0" w:tplc="0409000F">
+      <w:start w:val="1"/>
+      <w:numFmt w:val="decimal"/>
+      <w:lvlText w:val="%1."/>
+      <w:lvlJc w:val="left"/>
+      <w:pPr>
+        <w:ind w:left="750" w:hanging="360"/>
+      </w:pPr>
+    </w:lvl>
+    <w:lvl w:ilvl="1" w:tplc="04090019">
+      <w:start w:val="1"/>
+      <w:numFmt w:val="lowerLetter"/>
+      <w:lvlText w:val="%2."/>
+      <w:lvlJc w:val="left"/>
+      <w:pPr>
+        <w:ind w:left="1470" w:hanging="360"/>
+      </w:pPr>
+    </w:lvl>
+    <w:lvl w:ilvl="2" w:tplc="0409001B" w:tentative="1">
+      <w:start w:val="1"/>
+      <w:numFmt w:val="lowerRoman"/>
+      <w:lvlText w:val="%3."/>
+      <w:lvlJc w:val="right"/>
+      <w:pPr>
+        <w:ind w:left="2190" w:hanging="180"/>
+      </w:pPr>
+    </w:lvl>
+    <w:lvl w:ilvl="3" w:tplc="0409000F" w:tentative="1">
+      <w:start w:val="1"/>
+      <w:numFmt w:val="decimal"/>
+      <w:lvlText w:val="%4."/>
+      <w:lvlJc w:val="left"/>
+      <w:pPr>
+        <w:ind w:left="2910" w:hanging="360"/>
+      </w:pPr>
+    </w:lvl>
+    <w:lvl w:ilvl="4" w:tplc="04090019" w:tentative="1">
+      <w:start w:val="1"/>
+      <w:numFmt w:val="lowerLetter"/>
+      <w:lvlText w:val="%5."/>
+      <w:lvlJc w:val="left"/>
+      <w:pPr>
+        <w:ind w:left="3630" w:hanging="360"/>
+      </w:pPr>
+    </w:lvl>
+    <w:lvl w:ilvl="5" w:tplc="0409001B" w:tentative="1">
+      <w:start w:val="1"/>
+      <w:numFmt w:val="lowerRoman"/>
+      <w:lvlText w:val="%6."/>
+      <w:lvlJc w:val="right"/>
+      <w:pPr>
+        <w:ind w:left="4350" w:hanging="180"/>
+      </w:pPr>
+    </w:lvl>
+    <w:lvl w:ilvl="6" w:tplc="0409000F" w:tentative="1">
+      <w:start w:val="1"/>
+      <w:numFmt w:val="decimal"/>
+      <w:lvlText w:val="%7."/>
+      <w:lvlJc w:val="left"/>
+      <w:pPr>
+        <w:ind w:left="5070" w:hanging="360"/>
+      </w:pPr>
+    </w:lvl>
+    <w:lvl w:ilvl="7" w:tplc="04090019" w:tentative="1">
+      <w:start w:val="1"/>
+      <w:numFmt w:val="lowerLetter"/>
+      <w:lvlText w:val="%8."/>
+      <w:lvlJc w:val="left"/>
+      <w:pPr>
+        <w:ind w:left="5790" w:hanging="360"/>
+      </w:pPr>
+    </w:lvl>
+    <w:lvl w:ilvl="8" w:tplc="0409001B" w:tentative="1">
+      <w:start w:val="1"/>
+      <w:numFmt w:val="lowerRoman"/>
+      <w:lvlText w:val="%9."/>
+      <w:lvlJc w:val="right"/>
+      <w:pPr>
+        <w:ind w:left="6510" w:hanging="180"/>
+      </w:pPr>
+    </w:lvl>
+  </w:abstractNum>
+  <w:abstractNum w:abstractNumId="9">
     <w:nsid w:val="511A15DD"/>
     <w:multiLevelType w:val="hybridMultilevel"/>
     <w:tmpl w:val="538A6546"/>
@@ -2137,7 +2792,7 @@
       </w:pPr>
     </w:lvl>
   </w:abstractNum>
-  <w:abstractNum w:abstractNumId="8">
+  <w:abstractNum w:abstractNumId="10">
     <w:nsid w:val="6ED52A08"/>
     <w:multiLevelType w:val="hybridMultilevel"/>
     <w:tmpl w:val="4DCACF80"/>
@@ -2223,7 +2878,7 @@
       </w:pPr>
     </w:lvl>
   </w:abstractNum>
-  <w:abstractNum w:abstractNumId="9">
+  <w:abstractNum w:abstractNumId="11">
     <w:nsid w:val="732A5E7A"/>
     <w:multiLevelType w:val="hybridMultilevel"/>
     <w:tmpl w:val="97B46248"/>
@@ -2309,7 +2964,265 @@
       </w:pPr>
     </w:lvl>
   </w:abstractNum>
-  <w:abstractNum w:abstractNumId="10">
+  <w:abstractNum w:abstractNumId="12">
+    <w:nsid w:val="76527ED2"/>
+    <w:multiLevelType w:val="hybridMultilevel"/>
+    <w:tmpl w:val="441C7710"/>
+    <w:lvl w:ilvl="0" w:tplc="0409000F">
+      <w:start w:val="1"/>
+      <w:numFmt w:val="decimal"/>
+      <w:lvlText w:val="%1."/>
+      <w:lvlJc w:val="left"/>
+      <w:pPr>
+        <w:ind w:left="720" w:hanging="360"/>
+      </w:pPr>
+    </w:lvl>
+    <w:lvl w:ilvl="1" w:tplc="04090019" w:tentative="1">
+      <w:start w:val="1"/>
+      <w:numFmt w:val="lowerLetter"/>
+      <w:lvlText w:val="%2."/>
+      <w:lvlJc w:val="left"/>
+      <w:pPr>
+        <w:ind w:left="1440" w:hanging="360"/>
+      </w:pPr>
+    </w:lvl>
+    <w:lvl w:ilvl="2" w:tplc="0409001B" w:tentative="1">
+      <w:start w:val="1"/>
+      <w:numFmt w:val="lowerRoman"/>
+      <w:lvlText w:val="%3."/>
+      <w:lvlJc w:val="right"/>
+      <w:pPr>
+        <w:ind w:left="2160" w:hanging="180"/>
+      </w:pPr>
+    </w:lvl>
+    <w:lvl w:ilvl="3" w:tplc="0409000F" w:tentative="1">
+      <w:start w:val="1"/>
+      <w:numFmt w:val="decimal"/>
+      <w:lvlText w:val="%4."/>
+      <w:lvlJc w:val="left"/>
+      <w:pPr>
+        <w:ind w:left="2880" w:hanging="360"/>
+      </w:pPr>
+    </w:lvl>
+    <w:lvl w:ilvl="4" w:tplc="04090019" w:tentative="1">
+      <w:start w:val="1"/>
+      <w:numFmt w:val="lowerLetter"/>
+      <w:lvlText w:val="%5."/>
+      <w:lvlJc w:val="left"/>
+      <w:pPr>
+        <w:ind w:left="3600" w:hanging="360"/>
+      </w:pPr>
+    </w:lvl>
+    <w:lvl w:ilvl="5" w:tplc="0409001B" w:tentative="1">
+      <w:start w:val="1"/>
+      <w:numFmt w:val="lowerRoman"/>
+      <w:lvlText w:val="%6."/>
+      <w:lvlJc w:val="right"/>
+      <w:pPr>
+        <w:ind w:left="4320" w:hanging="180"/>
+      </w:pPr>
+    </w:lvl>
+    <w:lvl w:ilvl="6" w:tplc="0409000F" w:tentative="1">
+      <w:start w:val="1"/>
+      <w:numFmt w:val="decimal"/>
+      <w:lvlText w:val="%7."/>
+      <w:lvlJc w:val="left"/>
+      <w:pPr>
+        <w:ind w:left="5040" w:hanging="360"/>
+      </w:pPr>
+    </w:lvl>
+    <w:lvl w:ilvl="7" w:tplc="04090019" w:tentative="1">
+      <w:start w:val="1"/>
+      <w:numFmt w:val="lowerLetter"/>
+      <w:lvlText w:val="%8."/>
+      <w:lvlJc w:val="left"/>
+      <w:pPr>
+        <w:ind w:left="5760" w:hanging="360"/>
+      </w:pPr>
+    </w:lvl>
+    <w:lvl w:ilvl="8" w:tplc="0409001B" w:tentative="1">
+      <w:start w:val="1"/>
+      <w:numFmt w:val="lowerRoman"/>
+      <w:lvlText w:val="%9."/>
+      <w:lvlJc w:val="right"/>
+      <w:pPr>
+        <w:ind w:left="6480" w:hanging="180"/>
+      </w:pPr>
+    </w:lvl>
+  </w:abstractNum>
+  <w:abstractNum w:abstractNumId="13">
+    <w:nsid w:val="768C3A93"/>
+    <w:multiLevelType w:val="hybridMultilevel"/>
+    <w:tmpl w:val="2F927EC6"/>
+    <w:lvl w:ilvl="0" w:tplc="0409000F">
+      <w:start w:val="1"/>
+      <w:numFmt w:val="decimal"/>
+      <w:lvlText w:val="%1."/>
+      <w:lvlJc w:val="left"/>
+      <w:pPr>
+        <w:ind w:left="720" w:hanging="360"/>
+      </w:pPr>
+    </w:lvl>
+    <w:lvl w:ilvl="1" w:tplc="04090019">
+      <w:start w:val="1"/>
+      <w:numFmt w:val="lowerLetter"/>
+      <w:lvlText w:val="%2."/>
+      <w:lvlJc w:val="left"/>
+      <w:pPr>
+        <w:ind w:left="1440" w:hanging="360"/>
+      </w:pPr>
+    </w:lvl>
+    <w:lvl w:ilvl="2" w:tplc="0409001B" w:tentative="1">
+      <w:start w:val="1"/>
+      <w:numFmt w:val="lowerRoman"/>
+      <w:lvlText w:val="%3."/>
+      <w:lvlJc w:val="right"/>
+      <w:pPr>
+        <w:ind w:left="2160" w:hanging="180"/>
+      </w:pPr>
+    </w:lvl>
+    <w:lvl w:ilvl="3" w:tplc="0409000F" w:tentative="1">
+      <w:start w:val="1"/>
+      <w:numFmt w:val="decimal"/>
+      <w:lvlText w:val="%4."/>
+      <w:lvlJc w:val="left"/>
+      <w:pPr>
+        <w:ind w:left="2880" w:hanging="360"/>
+      </w:pPr>
+    </w:lvl>
+    <w:lvl w:ilvl="4" w:tplc="04090019" w:tentative="1">
+      <w:start w:val="1"/>
+      <w:numFmt w:val="lowerLetter"/>
+      <w:lvlText w:val="%5."/>
+      <w:lvlJc w:val="left"/>
+      <w:pPr>
+        <w:ind w:left="3600" w:hanging="360"/>
+      </w:pPr>
+    </w:lvl>
+    <w:lvl w:ilvl="5" w:tplc="0409001B" w:tentative="1">
+      <w:start w:val="1"/>
+      <w:numFmt w:val="lowerRoman"/>
+      <w:lvlText w:val="%6."/>
+      <w:lvlJc w:val="right"/>
+      <w:pPr>
+        <w:ind w:left="4320" w:hanging="180"/>
+      </w:pPr>
+    </w:lvl>
+    <w:lvl w:ilvl="6" w:tplc="0409000F" w:tentative="1">
+      <w:start w:val="1"/>
+      <w:numFmt w:val="decimal"/>
+      <w:lvlText w:val="%7."/>
+      <w:lvlJc w:val="left"/>
+      <w:pPr>
+        <w:ind w:left="5040" w:hanging="360"/>
+      </w:pPr>
+    </w:lvl>
+    <w:lvl w:ilvl="7" w:tplc="04090019" w:tentative="1">
+      <w:start w:val="1"/>
+      <w:numFmt w:val="lowerLetter"/>
+      <w:lvlText w:val="%8."/>
+      <w:lvlJc w:val="left"/>
+      <w:pPr>
+        <w:ind w:left="5760" w:hanging="360"/>
+      </w:pPr>
+    </w:lvl>
+    <w:lvl w:ilvl="8" w:tplc="0409001B" w:tentative="1">
+      <w:start w:val="1"/>
+      <w:numFmt w:val="lowerRoman"/>
+      <w:lvlText w:val="%9."/>
+      <w:lvlJc w:val="right"/>
+      <w:pPr>
+        <w:ind w:left="6480" w:hanging="180"/>
+      </w:pPr>
+    </w:lvl>
+  </w:abstractNum>
+  <w:abstractNum w:abstractNumId="14">
+    <w:nsid w:val="788D188C"/>
+    <w:multiLevelType w:val="hybridMultilevel"/>
+    <w:tmpl w:val="DCCACBD8"/>
+    <w:lvl w:ilvl="0" w:tplc="0409000F">
+      <w:start w:val="1"/>
+      <w:numFmt w:val="decimal"/>
+      <w:lvlText w:val="%1."/>
+      <w:lvlJc w:val="left"/>
+      <w:pPr>
+        <w:ind w:left="750" w:hanging="360"/>
+      </w:pPr>
+    </w:lvl>
+    <w:lvl w:ilvl="1" w:tplc="04090019">
+      <w:start w:val="1"/>
+      <w:numFmt w:val="lowerLetter"/>
+      <w:lvlText w:val="%2."/>
+      <w:lvlJc w:val="left"/>
+      <w:pPr>
+        <w:ind w:left="1470" w:hanging="360"/>
+      </w:pPr>
+    </w:lvl>
+    <w:lvl w:ilvl="2" w:tplc="0409001B" w:tentative="1">
+      <w:start w:val="1"/>
+      <w:numFmt w:val="lowerRoman"/>
+      <w:lvlText w:val="%3."/>
+      <w:lvlJc w:val="right"/>
+      <w:pPr>
+        <w:ind w:left="2190" w:hanging="180"/>
+      </w:pPr>
+    </w:lvl>
+    <w:lvl w:ilvl="3" w:tplc="0409000F" w:tentative="1">
+      <w:start w:val="1"/>
+      <w:numFmt w:val="decimal"/>
+      <w:lvlText w:val="%4."/>
+      <w:lvlJc w:val="left"/>
+      <w:pPr>
+        <w:ind w:left="2910" w:hanging="360"/>
+      </w:pPr>
+    </w:lvl>
+    <w:lvl w:ilvl="4" w:tplc="04090019" w:tentative="1">
+      <w:start w:val="1"/>
+      <w:numFmt w:val="lowerLetter"/>
+      <w:lvlText w:val="%5."/>
+      <w:lvlJc w:val="left"/>
+      <w:pPr>
+        <w:ind w:left="3630" w:hanging="360"/>
+      </w:pPr>
+    </w:lvl>
+    <w:lvl w:ilvl="5" w:tplc="0409001B" w:tentative="1">
+      <w:start w:val="1"/>
+      <w:numFmt w:val="lowerRoman"/>
+      <w:lvlText w:val="%6."/>
+      <w:lvlJc w:val="right"/>
+      <w:pPr>
+        <w:ind w:left="4350" w:hanging="180"/>
+      </w:pPr>
+    </w:lvl>
+    <w:lvl w:ilvl="6" w:tplc="0409000F" w:tentative="1">
+      <w:start w:val="1"/>
+      <w:numFmt w:val="decimal"/>
+      <w:lvlText w:val="%7."/>
+      <w:lvlJc w:val="left"/>
+      <w:pPr>
+        <w:ind w:left="5070" w:hanging="360"/>
+      </w:pPr>
+    </w:lvl>
+    <w:lvl w:ilvl="7" w:tplc="04090019" w:tentative="1">
+      <w:start w:val="1"/>
+      <w:numFmt w:val="lowerLetter"/>
+      <w:lvlText w:val="%8."/>
+      <w:lvlJc w:val="left"/>
+      <w:pPr>
+        <w:ind w:left="5790" w:hanging="360"/>
+      </w:pPr>
+    </w:lvl>
+    <w:lvl w:ilvl="8" w:tplc="0409001B" w:tentative="1">
+      <w:start w:val="1"/>
+      <w:numFmt w:val="lowerRoman"/>
+      <w:lvlText w:val="%9."/>
+      <w:lvlJc w:val="right"/>
+      <w:pPr>
+        <w:ind w:left="6510" w:hanging="180"/>
+      </w:pPr>
+    </w:lvl>
+  </w:abstractNum>
+  <w:abstractNum w:abstractNumId="15">
     <w:nsid w:val="7E2A56A3"/>
     <w:multiLevelType w:val="hybridMultilevel"/>
     <w:tmpl w:val="C778D886"/>
@@ -2396,37 +3309,52 @@
     </w:lvl>
   </w:abstractNum>
   <w:num w:numId="1">
-    <w:abstractNumId w:val="7"/>
+    <w:abstractNumId w:val="9"/>
   </w:num>
   <w:num w:numId="2">
-    <w:abstractNumId w:val="5"/>
+    <w:abstractNumId w:val="6"/>
   </w:num>
   <w:num w:numId="3">
     <w:abstractNumId w:val="0"/>
   </w:num>
   <w:num w:numId="4">
-    <w:abstractNumId w:val="6"/>
+    <w:abstractNumId w:val="7"/>
   </w:num>
   <w:num w:numId="5">
     <w:abstractNumId w:val="1"/>
   </w:num>
   <w:num w:numId="6">
+    <w:abstractNumId w:val="5"/>
+  </w:num>
+  <w:num w:numId="7">
     <w:abstractNumId w:val="4"/>
   </w:num>
-  <w:num w:numId="7">
+  <w:num w:numId="8">
     <w:abstractNumId w:val="3"/>
   </w:num>
-  <w:num w:numId="8">
+  <w:num w:numId="9">
+    <w:abstractNumId w:val="10"/>
+  </w:num>
+  <w:num w:numId="10">
+    <w:abstractNumId w:val="11"/>
+  </w:num>
+  <w:num w:numId="11">
+    <w:abstractNumId w:val="15"/>
+  </w:num>
+  <w:num w:numId="12">
+    <w:abstractNumId w:val="12"/>
+  </w:num>
+  <w:num w:numId="13">
+    <w:abstractNumId w:val="14"/>
+  </w:num>
+  <w:num w:numId="14">
+    <w:abstractNumId w:val="8"/>
+  </w:num>
+  <w:num w:numId="15">
     <w:abstractNumId w:val="2"/>
   </w:num>
-  <w:num w:numId="9">
-    <w:abstractNumId w:val="8"/>
-  </w:num>
-  <w:num w:numId="10">
-    <w:abstractNumId w:val="9"/>
-  </w:num>
-  <w:num w:numId="11">
-    <w:abstractNumId w:val="10"/>
+  <w:num w:numId="16">
+    <w:abstractNumId w:val="13"/>
   </w:num>
 </w:numbering>
 </file>
@@ -2639,6 +3567,28 @@
       <w:szCs w:val="26"/>
     </w:rPr>
   </w:style>
+  <w:style w:type="paragraph" w:styleId="Heading3">
+    <w:name w:val="heading 3"/>
+    <w:basedOn w:val="Normal"/>
+    <w:next w:val="Normal"/>
+    <w:link w:val="Heading3Char"/>
+    <w:uiPriority w:val="9"/>
+    <w:unhideWhenUsed/>
+    <w:qFormat/>
+    <w:rsid w:val="00565C2E"/>
+    <w:pPr>
+      <w:keepNext/>
+      <w:keepLines/>
+      <w:spacing w:before="200" w:after="0"/>
+      <w:outlineLvl w:val="2"/>
+    </w:pPr>
+    <w:rPr>
+      <w:rFonts w:asciiTheme="majorHAnsi" w:eastAsiaTheme="majorEastAsia" w:hAnsiTheme="majorHAnsi" w:cstheme="majorBidi"/>
+      <w:b/>
+      <w:bCs/>
+      <w:color w:val="4F81BD" w:themeColor="accent1"/>
+    </w:rPr>
+  </w:style>
   <w:style w:type="character" w:default="1" w:styleId="DefaultParagraphFont">
     <w:name w:val="Default Paragraph Font"/>
     <w:uiPriority w:val="1"/>
@@ -2747,6 +3697,19 @@
     <w:rPr>
       <w:color w:val="0000FF" w:themeColor="hyperlink"/>
       <w:u w:val="single"/>
+    </w:rPr>
+  </w:style>
+  <w:style w:type="character" w:customStyle="1" w:styleId="Heading3Char">
+    <w:name w:val="Heading 3 Char"/>
+    <w:basedOn w:val="DefaultParagraphFont"/>
+    <w:link w:val="Heading3"/>
+    <w:uiPriority w:val="9"/>
+    <w:rsid w:val="00565C2E"/>
+    <w:rPr>
+      <w:rFonts w:asciiTheme="majorHAnsi" w:eastAsiaTheme="majorEastAsia" w:hAnsiTheme="majorHAnsi" w:cstheme="majorBidi"/>
+      <w:b/>
+      <w:bCs/>
+      <w:color w:val="4F81BD" w:themeColor="accent1"/>
     </w:rPr>
   </w:style>
 </w:styles>

</xml_diff>